<commit_message>
These weeks tasks (research and deep understanding)
</commit_message>
<xml_diff>
--- a/docs/00_Organization.docx
+++ b/docs/00_Organization.docx
@@ -1335,6 +1335,458 @@
         </w:rPr>
         <w:t>branch</w:t>
       </w:r>
+    </w:p>
+    <w:p>
+      <w:pPr>
+        <w:rPr>
+          <w:lang w:val="en-US"/>
+        </w:rPr>
+      </w:pPr>
+      <w:r>
+        <w:rPr>
+          <w:lang w:val="en-US"/>
+        </w:rPr>
+        <w:br w:type="page"/>
+      </w:r>
+    </w:p>
+    <w:p>
+      <w:pPr>
+        <w:rPr>
+          <w:lang w:val="en-US"/>
+        </w:rPr>
+      </w:pPr>
+      <w:r>
+        <w:rPr>
+          <w:lang w:val="en-US"/>
+        </w:rPr>
+        <w:lastRenderedPageBreak/>
+        <w:t>RESEACH</w:t>
+      </w:r>
+    </w:p>
+    <w:p>
+      <w:pPr>
+        <w:rPr>
+          <w:lang w:val="en-US"/>
+        </w:rPr>
+      </w:pPr>
+      <w:r>
+        <w:rPr>
+          <w:lang w:val="en-US"/>
+        </w:rPr>
+        <w:t>Camera:</w:t>
+      </w:r>
+    </w:p>
+    <w:p>
+      <w:pPr>
+        <w:pStyle w:val="Prrafodelista"/>
+        <w:numPr>
+          <w:ilvl w:val="0"/>
+          <w:numId w:val="4"/>
+        </w:numPr>
+        <w:rPr>
+          <w:lang w:val="en-US"/>
+        </w:rPr>
+      </w:pPr>
+      <w:r>
+        <w:rPr>
+          <w:lang w:val="en-US"/>
+        </w:rPr>
+        <w:t>YOLO Algorithms</w:t>
+      </w:r>
+      <w:r>
+        <w:rPr>
+          <w:lang w:val="en-US"/>
+        </w:rPr>
+        <w:t>. What are they? How do they work?</w:t>
+      </w:r>
+    </w:p>
+    <w:p>
+      <w:pPr>
+        <w:pStyle w:val="Prrafodelista"/>
+        <w:numPr>
+          <w:ilvl w:val="0"/>
+          <w:numId w:val="4"/>
+        </w:numPr>
+        <w:rPr>
+          <w:lang w:val="en-US"/>
+        </w:rPr>
+      </w:pPr>
+      <w:r>
+        <w:rPr>
+          <w:lang w:val="en-US"/>
+        </w:rPr>
+        <w:t>Which models can we use?</w:t>
+      </w:r>
+    </w:p>
+    <w:p>
+      <w:pPr>
+        <w:pStyle w:val="Prrafodelista"/>
+        <w:numPr>
+          <w:ilvl w:val="0"/>
+          <w:numId w:val="4"/>
+        </w:numPr>
+        <w:rPr>
+          <w:lang w:val="en-US"/>
+        </w:rPr>
+      </w:pPr>
+      <w:r>
+        <w:rPr>
+          <w:lang w:val="en-US"/>
+        </w:rPr>
+        <w:t>Pros and cons of each</w:t>
+      </w:r>
+      <w:r>
+        <w:rPr>
+          <w:lang w:val="en-US"/>
+        </w:rPr>
+        <w:t>.</w:t>
+      </w:r>
+    </w:p>
+    <w:p>
+      <w:pPr>
+        <w:pStyle w:val="Prrafodelista"/>
+        <w:numPr>
+          <w:ilvl w:val="0"/>
+          <w:numId w:val="4"/>
+        </w:numPr>
+        <w:rPr>
+          <w:lang w:val="en-US"/>
+        </w:rPr>
+      </w:pPr>
+      <w:r>
+        <w:rPr>
+          <w:lang w:val="en-US"/>
+        </w:rPr>
+        <w:t>Which fits better for different use cases</w:t>
+      </w:r>
+      <w:r>
+        <w:rPr>
+          <w:lang w:val="en-US"/>
+        </w:rPr>
+        <w:t>.</w:t>
+      </w:r>
+    </w:p>
+    <w:p>
+      <w:pPr>
+        <w:pStyle w:val="Prrafodelista"/>
+        <w:numPr>
+          <w:ilvl w:val="0"/>
+          <w:numId w:val="4"/>
+        </w:numPr>
+        <w:rPr>
+          <w:lang w:val="en-US"/>
+        </w:rPr>
+      </w:pPr>
+      <w:r>
+        <w:rPr>
+          <w:lang w:val="en-US"/>
+        </w:rPr>
+        <w:t>How can we run them in a Luxonis and in a Raspberry PI 5.</w:t>
+      </w:r>
+    </w:p>
+    <w:p>
+      <w:pPr>
+        <w:pStyle w:val="Prrafodelista"/>
+        <w:numPr>
+          <w:ilvl w:val="0"/>
+          <w:numId w:val="4"/>
+        </w:numPr>
+        <w:rPr>
+          <w:lang w:val="en-US"/>
+        </w:rPr>
+      </w:pPr>
+      <w:r>
+        <w:rPr>
+          <w:lang w:val="en-US"/>
+        </w:rPr>
+        <w:t>Can we train our own model? Benefits and drawbacks.</w:t>
+      </w:r>
+    </w:p>
+    <w:p>
+      <w:pPr>
+        <w:rPr>
+          <w:lang w:val="en-US"/>
+        </w:rPr>
+      </w:pPr>
+    </w:p>
+    <w:p>
+      <w:pPr>
+        <w:rPr>
+          <w:lang w:val="en-US"/>
+        </w:rPr>
+      </w:pPr>
+      <w:r>
+        <w:rPr>
+          <w:lang w:val="en-US"/>
+        </w:rPr>
+        <w:t>Gimbal:</w:t>
+      </w:r>
+    </w:p>
+    <w:p>
+      <w:pPr>
+        <w:pStyle w:val="Prrafodelista"/>
+        <w:numPr>
+          <w:ilvl w:val="0"/>
+          <w:numId w:val="5"/>
+        </w:numPr>
+        <w:rPr>
+          <w:lang w:val="en-US"/>
+        </w:rPr>
+      </w:pPr>
+      <w:r>
+        <w:rPr>
+          <w:lang w:val="en-US"/>
+        </w:rPr>
+        <w:t xml:space="preserve">How does a gimbal work? Basic understanding of the functionality process of a gimbal. </w:t>
+      </w:r>
+    </w:p>
+    <w:p>
+      <w:pPr>
+        <w:pStyle w:val="Prrafodelista"/>
+        <w:numPr>
+          <w:ilvl w:val="0"/>
+          <w:numId w:val="5"/>
+        </w:numPr>
+        <w:rPr>
+          <w:lang w:val="en-US"/>
+        </w:rPr>
+      </w:pPr>
+      <w:r>
+        <w:rPr>
+          <w:lang w:val="en-US"/>
+        </w:rPr>
+        <w:t>Which components does it have? Basic understanding on the gimbal and Storm32 hardware.</w:t>
+      </w:r>
+    </w:p>
+    <w:p>
+      <w:pPr>
+        <w:pStyle w:val="Prrafodelista"/>
+        <w:numPr>
+          <w:ilvl w:val="0"/>
+          <w:numId w:val="5"/>
+        </w:numPr>
+        <w:rPr>
+          <w:lang w:val="en-US"/>
+        </w:rPr>
+      </w:pPr>
+      <w:r>
+        <w:rPr>
+          <w:lang w:val="en-US"/>
+        </w:rPr>
+        <w:t>How does our gimbal work?</w:t>
+      </w:r>
+    </w:p>
+    <w:p>
+      <w:pPr>
+        <w:pStyle w:val="Prrafodelista"/>
+        <w:numPr>
+          <w:ilvl w:val="1"/>
+          <w:numId w:val="5"/>
+        </w:numPr>
+        <w:rPr>
+          <w:lang w:val="en-US"/>
+        </w:rPr>
+      </w:pPr>
+      <w:r>
+        <w:rPr>
+          <w:lang w:val="en-US"/>
+        </w:rPr>
+        <w:t xml:space="preserve">What is a firmware? </w:t>
+      </w:r>
+    </w:p>
+    <w:p>
+      <w:pPr>
+        <w:pStyle w:val="Prrafodelista"/>
+        <w:numPr>
+          <w:ilvl w:val="2"/>
+          <w:numId w:val="5"/>
+        </w:numPr>
+        <w:rPr>
+          <w:lang w:val="en-US"/>
+        </w:rPr>
+      </w:pPr>
+      <w:r>
+        <w:rPr>
+          <w:lang w:val="en-US"/>
+        </w:rPr>
+        <w:t xml:space="preserve">Which one does our gimbal have? </w:t>
+      </w:r>
+    </w:p>
+    <w:p>
+      <w:pPr>
+        <w:pStyle w:val="Prrafodelista"/>
+        <w:numPr>
+          <w:ilvl w:val="2"/>
+          <w:numId w:val="5"/>
+        </w:numPr>
+        <w:rPr>
+          <w:lang w:val="en-US"/>
+        </w:rPr>
+      </w:pPr>
+      <w:r>
+        <w:rPr>
+          <w:lang w:val="en-US"/>
+        </w:rPr>
+        <w:t xml:space="preserve">How does it work? </w:t>
+      </w:r>
+    </w:p>
+    <w:p>
+      <w:pPr>
+        <w:pStyle w:val="Prrafodelista"/>
+        <w:numPr>
+          <w:ilvl w:val="2"/>
+          <w:numId w:val="5"/>
+        </w:numPr>
+        <w:rPr>
+          <w:lang w:val="en-US"/>
+        </w:rPr>
+      </w:pPr>
+      <w:r>
+        <w:rPr>
+          <w:lang w:val="en-US"/>
+        </w:rPr>
+        <w:t>Which things does it do automa</w:t>
+      </w:r>
+      <w:r>
+        <w:rPr>
+          <w:lang w:val="en-US"/>
+        </w:rPr>
+        <w:t>&gt;</w:t>
+      </w:r>
+      <w:r>
+        <w:rPr>
+          <w:lang w:val="en-US"/>
+        </w:rPr>
+        <w:t>tically?</w:t>
+      </w:r>
+    </w:p>
+    <w:p>
+      <w:pPr>
+        <w:pStyle w:val="Prrafodelista"/>
+        <w:numPr>
+          <w:ilvl w:val="1"/>
+          <w:numId w:val="5"/>
+        </w:numPr>
+        <w:rPr>
+          <w:lang w:val="en-US"/>
+        </w:rPr>
+      </w:pPr>
+      <w:r>
+        <w:rPr>
+          <w:lang w:val="en-US"/>
+        </w:rPr>
+        <w:t xml:space="preserve">Understanding of the gimbals GUI. </w:t>
+      </w:r>
+    </w:p>
+    <w:p>
+      <w:pPr>
+        <w:pStyle w:val="Prrafodelista"/>
+        <w:numPr>
+          <w:ilvl w:val="2"/>
+          <w:numId w:val="5"/>
+        </w:numPr>
+        <w:rPr>
+          <w:lang w:val="en-US"/>
+        </w:rPr>
+      </w:pPr>
+      <w:r>
+        <w:rPr>
+          <w:lang w:val="en-US"/>
+        </w:rPr>
+        <w:t xml:space="preserve">What can it already do as plug and play? </w:t>
+      </w:r>
+    </w:p>
+    <w:p>
+      <w:pPr>
+        <w:pStyle w:val="Prrafodelista"/>
+        <w:numPr>
+          <w:ilvl w:val="2"/>
+          <w:numId w:val="5"/>
+        </w:numPr>
+        <w:rPr>
+          <w:lang w:val="en-US"/>
+        </w:rPr>
+      </w:pPr>
+      <w:r>
+        <w:rPr>
+          <w:lang w:val="en-US"/>
+        </w:rPr>
+        <w:t>Which parameters can we adjust? What do they do?</w:t>
+      </w:r>
+    </w:p>
+    <w:p>
+      <w:pPr>
+        <w:pStyle w:val="Prrafodelista"/>
+        <w:numPr>
+          <w:ilvl w:val="2"/>
+          <w:numId w:val="5"/>
+        </w:numPr>
+        <w:rPr>
+          <w:lang w:val="en-US"/>
+        </w:rPr>
+      </w:pPr>
+      <w:r>
+        <w:rPr>
+          <w:lang w:val="en-US"/>
+        </w:rPr>
+        <w:t xml:space="preserve">How can we upload our own scripts? </w:t>
+      </w:r>
+    </w:p>
+    <w:p>
+      <w:pPr>
+        <w:pStyle w:val="Prrafodelista"/>
+        <w:numPr>
+          <w:ilvl w:val="2"/>
+          <w:numId w:val="5"/>
+        </w:numPr>
+        <w:rPr>
+          <w:lang w:val="en-US"/>
+        </w:rPr>
+      </w:pPr>
+      <w:r>
+        <w:rPr>
+          <w:lang w:val="en-US"/>
+        </w:rPr>
+        <w:t>How do these scripts run?</w:t>
+      </w:r>
+    </w:p>
+    <w:p>
+      <w:pPr>
+        <w:pStyle w:val="Prrafodelista"/>
+        <w:numPr>
+          <w:ilvl w:val="2"/>
+          <w:numId w:val="5"/>
+        </w:numPr>
+        <w:rPr>
+          <w:lang w:val="en-US"/>
+        </w:rPr>
+      </w:pPr>
+      <w:r>
+        <w:rPr>
+          <w:lang w:val="en-US"/>
+        </w:rPr>
+        <w:t xml:space="preserve">Is this GUI enough for us? Should we create our own firmware or push another one for better </w:t>
+      </w:r>
+      <w:r>
+        <w:rPr>
+          <w:lang w:val="en-US"/>
+        </w:rPr>
+        <w:t xml:space="preserve">controllability? </w:t>
+      </w:r>
+    </w:p>
+    <w:p>
+      <w:pPr>
+        <w:rPr>
+          <w:lang w:val="en-US"/>
+        </w:rPr>
+      </w:pPr>
+    </w:p>
+    <w:p>
+      <w:pPr>
+        <w:rPr>
+          <w:lang w:val="en-US"/>
+        </w:rPr>
+      </w:pPr>
     </w:p>
     <w:p>
       <w:pPr>
@@ -1356,6 +1808,119 @@
 <file path=word/numbering.xml><?xml version="1.0" encoding="utf-8"?>
 <w:numbering xmlns:wpc="http://schemas.microsoft.com/office/word/2010/wordprocessingCanvas" xmlns:cx="http://schemas.microsoft.com/office/drawing/2014/chartex" xmlns:cx1="http://schemas.microsoft.com/office/drawing/2015/9/8/chartex" xmlns:cx2="http://schemas.microsoft.com/office/drawing/2015/10/21/chartex" xmlns:cx3="http://schemas.microsoft.com/office/drawing/2016/5/9/chartex" xmlns:cx4="http://schemas.microsoft.com/office/drawing/2016/5/10/chartex" xmlns:cx5="http://schemas.microsoft.com/office/drawing/2016/5/11/chartex" xmlns:cx6="http://schemas.microsoft.com/office/drawing/2016/5/12/chartex" xmlns:cx7="http://schemas.microsoft.com/office/drawing/2016/5/13/chartex" xmlns:cx8="http://schemas.microsoft.com/office/drawing/2016/5/14/chartex" xmlns:mc="http://schemas.openxmlformats.org/markup-compatibility/2006" xmlns:aink="http://schemas.microsoft.com/office/drawing/2016/ink" xmlns:am3d="http://schemas.microsoft.com/office/drawing/2017/model3d" xmlns:o="urn:schemas-microsoft-com:office:office" xmlns:oel="http://schemas.microsoft.com/office/2019/extlst" xmlns:r="http://schemas.openxmlformats.org/officeDocument/2006/relationships" xmlns:m="http://schemas.openxmlformats.org/officeDocument/2006/math" xmlns:v="urn:schemas-microsoft-com:vml" xmlns:wp14="http://schemas.microsoft.com/office/word/2010/wordprocessingDrawing" xmlns:wp="http://schemas.openxmlformats.org/drawingml/2006/wordprocessingDrawing" xmlns:w10="urn:schemas-microsoft-com:office:word" xmlns:w="http://schemas.openxmlformats.org/wordprocessingml/2006/main" xmlns:w14="http://schemas.microsoft.com/office/word/2010/wordml" xmlns:w15="http://schemas.microsoft.com/office/word/2012/wordml" xmlns:w16cex="http://schemas.microsoft.com/office/word/2018/wordml/cex" xmlns:w16cid="http://schemas.microsoft.com/office/word/2016/wordml/cid" xmlns:w16="http://schemas.microsoft.com/office/word/2018/wordml" xmlns:w16du="http://schemas.microsoft.com/office/word/2023/wordml/word16du" xmlns:w16sdtdh="http://schemas.microsoft.com/office/word/2020/wordml/sdtdatahash" xmlns:w16sdtfl="http://schemas.microsoft.com/office/word/2024/wordml/sdtformatlock" xmlns:w16se="http://schemas.microsoft.com/office/word/2015/wordml/symex" xmlns:wpg="http://schemas.microsoft.com/office/word/2010/wordprocessingGroup" xmlns:wpi="http://schemas.microsoft.com/office/word/2010/wordprocessingInk" xmlns:wne="http://schemas.microsoft.com/office/word/2006/wordml" xmlns:wps="http://schemas.microsoft.com/office/word/2010/wordprocessingShape" mc:Ignorable="w14 w15 w16se w16cid w16 w16cex w16sdtdh w16sdtfl w16du wp14">
   <w:abstractNum w:abstractNumId="0" w15:restartNumberingAfterBreak="0">
+    <w:nsid w:val="17E55CCC"/>
+    <w:multiLevelType w:val="hybridMultilevel"/>
+    <w:tmpl w:val="A254E410"/>
+    <w:lvl w:ilvl="0" w:tplc="0C0A0001">
+      <w:start w:val="1"/>
+      <w:numFmt w:val="bullet"/>
+      <w:lvlText w:val=""/>
+      <w:lvlJc w:val="left"/>
+      <w:pPr>
+        <w:ind w:left="720" w:hanging="360"/>
+      </w:pPr>
+      <w:rPr>
+        <w:rFonts w:ascii="Symbol" w:hAnsi="Symbol" w:hint="default"/>
+      </w:rPr>
+    </w:lvl>
+    <w:lvl w:ilvl="1" w:tplc="0C0A0003">
+      <w:start w:val="1"/>
+      <w:numFmt w:val="bullet"/>
+      <w:lvlText w:val="o"/>
+      <w:lvlJc w:val="left"/>
+      <w:pPr>
+        <w:ind w:left="1440" w:hanging="360"/>
+      </w:pPr>
+      <w:rPr>
+        <w:rFonts w:ascii="Courier New" w:hAnsi="Courier New" w:cs="Courier New" w:hint="default"/>
+      </w:rPr>
+    </w:lvl>
+    <w:lvl w:ilvl="2" w:tplc="0C0A0005">
+      <w:start w:val="1"/>
+      <w:numFmt w:val="bullet"/>
+      <w:lvlText w:val=""/>
+      <w:lvlJc w:val="left"/>
+      <w:pPr>
+        <w:ind w:left="2160" w:hanging="360"/>
+      </w:pPr>
+      <w:rPr>
+        <w:rFonts w:ascii="Wingdings" w:hAnsi="Wingdings" w:hint="default"/>
+      </w:rPr>
+    </w:lvl>
+    <w:lvl w:ilvl="3" w:tplc="0C0A0001" w:tentative="1">
+      <w:start w:val="1"/>
+      <w:numFmt w:val="bullet"/>
+      <w:lvlText w:val=""/>
+      <w:lvlJc w:val="left"/>
+      <w:pPr>
+        <w:ind w:left="2880" w:hanging="360"/>
+      </w:pPr>
+      <w:rPr>
+        <w:rFonts w:ascii="Symbol" w:hAnsi="Symbol" w:hint="default"/>
+      </w:rPr>
+    </w:lvl>
+    <w:lvl w:ilvl="4" w:tplc="0C0A0003" w:tentative="1">
+      <w:start w:val="1"/>
+      <w:numFmt w:val="bullet"/>
+      <w:lvlText w:val="o"/>
+      <w:lvlJc w:val="left"/>
+      <w:pPr>
+        <w:ind w:left="3600" w:hanging="360"/>
+      </w:pPr>
+      <w:rPr>
+        <w:rFonts w:ascii="Courier New" w:hAnsi="Courier New" w:cs="Courier New" w:hint="default"/>
+      </w:rPr>
+    </w:lvl>
+    <w:lvl w:ilvl="5" w:tplc="0C0A0005" w:tentative="1">
+      <w:start w:val="1"/>
+      <w:numFmt w:val="bullet"/>
+      <w:lvlText w:val=""/>
+      <w:lvlJc w:val="left"/>
+      <w:pPr>
+        <w:ind w:left="4320" w:hanging="360"/>
+      </w:pPr>
+      <w:rPr>
+        <w:rFonts w:ascii="Wingdings" w:hAnsi="Wingdings" w:hint="default"/>
+      </w:rPr>
+    </w:lvl>
+    <w:lvl w:ilvl="6" w:tplc="0C0A0001" w:tentative="1">
+      <w:start w:val="1"/>
+      <w:numFmt w:val="bullet"/>
+      <w:lvlText w:val=""/>
+      <w:lvlJc w:val="left"/>
+      <w:pPr>
+        <w:ind w:left="5040" w:hanging="360"/>
+      </w:pPr>
+      <w:rPr>
+        <w:rFonts w:ascii="Symbol" w:hAnsi="Symbol" w:hint="default"/>
+      </w:rPr>
+    </w:lvl>
+    <w:lvl w:ilvl="7" w:tplc="0C0A0003" w:tentative="1">
+      <w:start w:val="1"/>
+      <w:numFmt w:val="bullet"/>
+      <w:lvlText w:val="o"/>
+      <w:lvlJc w:val="left"/>
+      <w:pPr>
+        <w:ind w:left="5760" w:hanging="360"/>
+      </w:pPr>
+      <w:rPr>
+        <w:rFonts w:ascii="Courier New" w:hAnsi="Courier New" w:cs="Courier New" w:hint="default"/>
+      </w:rPr>
+    </w:lvl>
+    <w:lvl w:ilvl="8" w:tplc="0C0A0005" w:tentative="1">
+      <w:start w:val="1"/>
+      <w:numFmt w:val="bullet"/>
+      <w:lvlText w:val=""/>
+      <w:lvlJc w:val="left"/>
+      <w:pPr>
+        <w:ind w:left="6480" w:hanging="360"/>
+      </w:pPr>
+      <w:rPr>
+        <w:rFonts w:ascii="Wingdings" w:hAnsi="Wingdings" w:hint="default"/>
+      </w:rPr>
+    </w:lvl>
+  </w:abstractNum>
+  <w:abstractNum w:abstractNumId="1" w15:restartNumberingAfterBreak="0">
     <w:nsid w:val="29124E13"/>
     <w:multiLevelType w:val="hybridMultilevel"/>
     <w:tmpl w:val="E5AEDAF2"/>
@@ -1444,7 +2009,120 @@
       </w:pPr>
     </w:lvl>
   </w:abstractNum>
-  <w:abstractNum w:abstractNumId="1" w15:restartNumberingAfterBreak="0">
+  <w:abstractNum w:abstractNumId="2" w15:restartNumberingAfterBreak="0">
+    <w:nsid w:val="2D861D45"/>
+    <w:multiLevelType w:val="hybridMultilevel"/>
+    <w:tmpl w:val="3E7A1DB0"/>
+    <w:lvl w:ilvl="0" w:tplc="0C0A0001">
+      <w:start w:val="1"/>
+      <w:numFmt w:val="bullet"/>
+      <w:lvlText w:val=""/>
+      <w:lvlJc w:val="left"/>
+      <w:pPr>
+        <w:ind w:left="720" w:hanging="360"/>
+      </w:pPr>
+      <w:rPr>
+        <w:rFonts w:ascii="Symbol" w:hAnsi="Symbol" w:hint="default"/>
+      </w:rPr>
+    </w:lvl>
+    <w:lvl w:ilvl="1" w:tplc="0C0A0003" w:tentative="1">
+      <w:start w:val="1"/>
+      <w:numFmt w:val="bullet"/>
+      <w:lvlText w:val="o"/>
+      <w:lvlJc w:val="left"/>
+      <w:pPr>
+        <w:ind w:left="1440" w:hanging="360"/>
+      </w:pPr>
+      <w:rPr>
+        <w:rFonts w:ascii="Courier New" w:hAnsi="Courier New" w:cs="Courier New" w:hint="default"/>
+      </w:rPr>
+    </w:lvl>
+    <w:lvl w:ilvl="2" w:tplc="0C0A0005" w:tentative="1">
+      <w:start w:val="1"/>
+      <w:numFmt w:val="bullet"/>
+      <w:lvlText w:val=""/>
+      <w:lvlJc w:val="left"/>
+      <w:pPr>
+        <w:ind w:left="2160" w:hanging="360"/>
+      </w:pPr>
+      <w:rPr>
+        <w:rFonts w:ascii="Wingdings" w:hAnsi="Wingdings" w:hint="default"/>
+      </w:rPr>
+    </w:lvl>
+    <w:lvl w:ilvl="3" w:tplc="0C0A0001" w:tentative="1">
+      <w:start w:val="1"/>
+      <w:numFmt w:val="bullet"/>
+      <w:lvlText w:val=""/>
+      <w:lvlJc w:val="left"/>
+      <w:pPr>
+        <w:ind w:left="2880" w:hanging="360"/>
+      </w:pPr>
+      <w:rPr>
+        <w:rFonts w:ascii="Symbol" w:hAnsi="Symbol" w:hint="default"/>
+      </w:rPr>
+    </w:lvl>
+    <w:lvl w:ilvl="4" w:tplc="0C0A0003" w:tentative="1">
+      <w:start w:val="1"/>
+      <w:numFmt w:val="bullet"/>
+      <w:lvlText w:val="o"/>
+      <w:lvlJc w:val="left"/>
+      <w:pPr>
+        <w:ind w:left="3600" w:hanging="360"/>
+      </w:pPr>
+      <w:rPr>
+        <w:rFonts w:ascii="Courier New" w:hAnsi="Courier New" w:cs="Courier New" w:hint="default"/>
+      </w:rPr>
+    </w:lvl>
+    <w:lvl w:ilvl="5" w:tplc="0C0A0005" w:tentative="1">
+      <w:start w:val="1"/>
+      <w:numFmt w:val="bullet"/>
+      <w:lvlText w:val=""/>
+      <w:lvlJc w:val="left"/>
+      <w:pPr>
+        <w:ind w:left="4320" w:hanging="360"/>
+      </w:pPr>
+      <w:rPr>
+        <w:rFonts w:ascii="Wingdings" w:hAnsi="Wingdings" w:hint="default"/>
+      </w:rPr>
+    </w:lvl>
+    <w:lvl w:ilvl="6" w:tplc="0C0A0001" w:tentative="1">
+      <w:start w:val="1"/>
+      <w:numFmt w:val="bullet"/>
+      <w:lvlText w:val=""/>
+      <w:lvlJc w:val="left"/>
+      <w:pPr>
+        <w:ind w:left="5040" w:hanging="360"/>
+      </w:pPr>
+      <w:rPr>
+        <w:rFonts w:ascii="Symbol" w:hAnsi="Symbol" w:hint="default"/>
+      </w:rPr>
+    </w:lvl>
+    <w:lvl w:ilvl="7" w:tplc="0C0A0003" w:tentative="1">
+      <w:start w:val="1"/>
+      <w:numFmt w:val="bullet"/>
+      <w:lvlText w:val="o"/>
+      <w:lvlJc w:val="left"/>
+      <w:pPr>
+        <w:ind w:left="5760" w:hanging="360"/>
+      </w:pPr>
+      <w:rPr>
+        <w:rFonts w:ascii="Courier New" w:hAnsi="Courier New" w:cs="Courier New" w:hint="default"/>
+      </w:rPr>
+    </w:lvl>
+    <w:lvl w:ilvl="8" w:tplc="0C0A0005" w:tentative="1">
+      <w:start w:val="1"/>
+      <w:numFmt w:val="bullet"/>
+      <w:lvlText w:val=""/>
+      <w:lvlJc w:val="left"/>
+      <w:pPr>
+        <w:ind w:left="6480" w:hanging="360"/>
+      </w:pPr>
+      <w:rPr>
+        <w:rFonts w:ascii="Wingdings" w:hAnsi="Wingdings" w:hint="default"/>
+      </w:rPr>
+    </w:lvl>
+  </w:abstractNum>
+  <w:abstractNum w:abstractNumId="3" w15:restartNumberingAfterBreak="0">
     <w:nsid w:val="31AA133D"/>
     <w:multiLevelType w:val="hybridMultilevel"/>
     <w:tmpl w:val="B0B0D232"/>
@@ -1533,7 +2211,7 @@
       </w:pPr>
     </w:lvl>
   </w:abstractNum>
-  <w:abstractNum w:abstractNumId="2" w15:restartNumberingAfterBreak="0">
+  <w:abstractNum w:abstractNumId="4" w15:restartNumberingAfterBreak="0">
     <w:nsid w:val="7B6234D1"/>
     <w:multiLevelType w:val="hybridMultilevel"/>
     <w:tmpl w:val="92CAF432"/>
@@ -1623,13 +2301,19 @@
     </w:lvl>
   </w:abstractNum>
   <w:num w:numId="1" w16cid:durableId="2038463437">
+    <w:abstractNumId w:val="4"/>
+  </w:num>
+  <w:num w:numId="2" w16cid:durableId="1150439034">
+    <w:abstractNumId w:val="1"/>
+  </w:num>
+  <w:num w:numId="3" w16cid:durableId="358705257">
+    <w:abstractNumId w:val="3"/>
+  </w:num>
+  <w:num w:numId="4" w16cid:durableId="1269435793">
     <w:abstractNumId w:val="2"/>
   </w:num>
-  <w:num w:numId="2" w16cid:durableId="1150439034">
+  <w:num w:numId="5" w16cid:durableId="1697584065">
     <w:abstractNumId w:val="0"/>
-  </w:num>
-  <w:num w:numId="3" w16cid:durableId="358705257">
-    <w:abstractNumId w:val="1"/>
   </w:num>
 </w:numbering>
 </file>

</xml_diff>